<commit_message>
Changed handling of paper tape output
</commit_message>
<xml_diff>
--- a/903 fortran manual.docx
+++ b/903 fortran manual.docx
@@ -2217,52 +2217,6 @@
           <w:sz w:val="24"/>
           <w:szCs w:val="24"/>
         </w:rPr>
-        <w:t xml:space="preserve">Programs tapes need to be terminated with a "halt code" (ASCII 20). This can be input to the simulator using a special string "&lt;! </w:t>
-      </w:r>
-      <w:proofErr w:type="gramStart"/>
-      <w:r>
-        <w:rPr>
-          <w:rFonts w:ascii="Courier New" w:hAnsi="Courier New" w:cs="Courier New"/>
-          <w:sz w:val="24"/>
-          <w:szCs w:val="24"/>
-        </w:rPr>
-        <w:t>HALT !</w:t>
-      </w:r>
-      <w:proofErr w:type="gramEnd"/>
-      <w:r>
-        <w:rPr>
-          <w:rFonts w:ascii="Courier New" w:hAnsi="Courier New" w:cs="Courier New"/>
-          <w:sz w:val="24"/>
-          <w:szCs w:val="24"/>
-        </w:rPr>
-        <w:t>&gt;".</w:t>
-      </w:r>
-    </w:p>
-    <w:p>
-      <w:pPr>
-        <w:pStyle w:val="PlainText"/>
-        <w:rPr>
-          <w:rFonts w:ascii="Courier New" w:hAnsi="Courier New" w:cs="Courier New"/>
-          <w:sz w:val="24"/>
-          <w:szCs w:val="24"/>
-        </w:rPr>
-      </w:pPr>
-    </w:p>
-    <w:p>
-      <w:pPr>
-        <w:pStyle w:val="PlainText"/>
-        <w:rPr>
-          <w:rFonts w:ascii="Courier New" w:hAnsi="Courier New" w:cs="Courier New"/>
-          <w:sz w:val="24"/>
-          <w:szCs w:val="24"/>
-        </w:rPr>
-      </w:pPr>
-      <w:r>
-        <w:rPr>
-          <w:rFonts w:ascii="Courier New" w:hAnsi="Courier New" w:cs="Courier New"/>
-          <w:sz w:val="24"/>
-          <w:szCs w:val="24"/>
-        </w:rPr>
         <w:t>A 903 FORTRAN program is preceded by a GLOBAL statement which comprises the name of the program, followed by a list of the subprograms it uses.  This list must include the names of any supplied functions, e.g., SQRT, which are used in the program or subprograms.  The statement is compulsory for programs but may be omitted for any subprogram which dos not itself use subprograms.  The statement has the form:</w:t>
       </w:r>
     </w:p>
@@ -2387,6 +2341,77 @@
           <w:szCs w:val="24"/>
         </w:rPr>
         <w:t xml:space="preserve"> and must be followed by at least two blanks.</w:t>
+      </w:r>
+    </w:p>
+    <w:p>
+      <w:pPr>
+        <w:pStyle w:val="PlainText"/>
+        <w:rPr>
+          <w:rFonts w:ascii="Courier New" w:hAnsi="Courier New" w:cs="Courier New"/>
+          <w:sz w:val="24"/>
+          <w:szCs w:val="24"/>
+        </w:rPr>
+      </w:pPr>
+    </w:p>
+    <w:p>
+      <w:pPr>
+        <w:pStyle w:val="PlainText"/>
+        <w:rPr>
+          <w:rFonts w:ascii="Courier New" w:hAnsi="Courier New" w:cs="Courier New"/>
+          <w:sz w:val="24"/>
+          <w:szCs w:val="24"/>
+        </w:rPr>
+      </w:pPr>
+      <w:r>
+        <w:rPr>
+          <w:rFonts w:ascii="Courier New" w:hAnsi="Courier New" w:cs="Courier New"/>
+          <w:sz w:val="24"/>
+          <w:szCs w:val="24"/>
+        </w:rPr>
+        <w:lastRenderedPageBreak/>
+        <w:t xml:space="preserve">Programs tapes need to be terminated with a "halt code" (ASCII 20). This can be input to the simulator using a special string "&lt;! </w:t>
+      </w:r>
+      <w:proofErr w:type="gramStart"/>
+      <w:r>
+        <w:rPr>
+          <w:rFonts w:ascii="Courier New" w:hAnsi="Courier New" w:cs="Courier New"/>
+          <w:sz w:val="24"/>
+          <w:szCs w:val="24"/>
+        </w:rPr>
+        <w:t>HALT !</w:t>
+      </w:r>
+      <w:proofErr w:type="gramEnd"/>
+      <w:r>
+        <w:rPr>
+          <w:rFonts w:ascii="Courier New" w:hAnsi="Courier New" w:cs="Courier New"/>
+          <w:sz w:val="24"/>
+          <w:szCs w:val="24"/>
+        </w:rPr>
+        <w:t>&gt;"</w:t>
+      </w:r>
+      <w:r>
+        <w:rPr>
+          <w:rFonts w:ascii="Courier New" w:hAnsi="Courier New" w:cs="Courier New"/>
+          <w:sz w:val="24"/>
+          <w:szCs w:val="24"/>
+        </w:rPr>
+        <w:t xml:space="preserve"> on a line by itself</w:t>
+      </w:r>
+      <w:r>
+        <w:rPr>
+          <w:rFonts w:ascii="Courier New" w:hAnsi="Courier New" w:cs="Courier New"/>
+          <w:sz w:val="24"/>
+          <w:szCs w:val="24"/>
+        </w:rPr>
+        <w:t>.</w:t>
+      </w:r>
+      <w:r>
+        <w:rPr>
+          <w:rFonts w:ascii="Courier New" w:hAnsi="Courier New" w:cs="Courier New"/>
+          <w:sz w:val="24"/>
+          <w:szCs w:val="24"/>
+        </w:rPr>
+        <w:t xml:space="preserve">  This line can them be followed by data if required.  Generally, data should be designed to be self-terminating.  If a halt code is encountered in input data the emulation will terminate at that point.  (On the real machine, FORTRAN would be waiting for you to load a further data tape.)</w:t>
       </w:r>
     </w:p>
     <w:p>
@@ -2839,7 +2864,6 @@
           <w:sz w:val="24"/>
           <w:szCs w:val="24"/>
         </w:rPr>
-        <w:lastRenderedPageBreak/>
         <w:t>Integer constants must lie within the range -131071 to +131071.</w:t>
       </w:r>
     </w:p>
@@ -10899,6 +10923,10 @@
 </file>
 
 <file path=customXml/item1.xml><?xml version="1.0" encoding="utf-8"?>
+<b:Sources xmlns:b="http://schemas.openxmlformats.org/officeDocument/2006/bibliography" xmlns="http://schemas.openxmlformats.org/officeDocument/2006/bibliography" SelectedStyle="\APA.XSL" StyleName="APA"/>
+</file>
+
+<file path=customXml/item2.xml><?xml version="1.0" encoding="utf-8"?>
 <?mso-contentType ?>
 <FormTemplates xmlns="http://schemas.microsoft.com/sharepoint/v3/contenttype/forms">
   <Display>DocumentLibraryForm</Display>
@@ -10907,22 +10935,18 @@
 </FormTemplates>
 </file>
 
-<file path=customXml/item2.xml><?xml version="1.0" encoding="utf-8"?>
-<b:Sources xmlns:b="http://schemas.openxmlformats.org/officeDocument/2006/bibliography" xmlns="http://schemas.openxmlformats.org/officeDocument/2006/bibliography" SelectedStyle="\APA.XSL" StyleName="APA"/>
+<file path=customXml/itemProps1.xml><?xml version="1.0" encoding="utf-8"?>
+<ds:datastoreItem xmlns:ds="http://schemas.openxmlformats.org/officeDocument/2006/customXml" ds:itemID="{6AE9E9F3-DA86-5640-B0BA-C7A6FC4FE119}">
+  <ds:schemaRefs>
+    <ds:schemaRef ds:uri="http://schemas.openxmlformats.org/officeDocument/2006/bibliography"/>
+  </ds:schemaRefs>
+</ds:datastoreItem>
 </file>
 
-<file path=customXml/itemProps1.xml><?xml version="1.0" encoding="utf-8"?>
+<file path=customXml/itemProps2.xml><?xml version="1.0" encoding="utf-8"?>
 <ds:datastoreItem xmlns:ds="http://schemas.openxmlformats.org/officeDocument/2006/customXml" ds:itemID="{638DFC25-BDD6-4CAC-BF2E-B8368226CBD3}">
   <ds:schemaRefs>
     <ds:schemaRef ds:uri="http://schemas.microsoft.com/sharepoint/v3/contenttype/forms"/>
   </ds:schemaRefs>
 </ds:datastoreItem>
-</file>
-
-<file path=customXml/itemProps2.xml><?xml version="1.0" encoding="utf-8"?>
-<ds:datastoreItem xmlns:ds="http://schemas.openxmlformats.org/officeDocument/2006/customXml" ds:itemID="{6AE9E9F3-DA86-5640-B0BA-C7A6FC4FE119}">
-  <ds:schemaRefs>
-    <ds:schemaRef ds:uri="http://schemas.openxmlformats.org/officeDocument/2006/bibliography"/>
-  </ds:schemaRefs>
-</ds:datastoreItem>
 </file>
</xml_diff>